<commit_message>
React components is the main thing that i ahve learn today
</commit_message>
<xml_diff>
--- a/ep notes/ep3.docx
+++ b/ep notes/ep3.docx
@@ -40,15 +40,7 @@
         </w:numPr>
       </w:pPr>
       <w:r>
-        <w:t xml:space="preserve">It also does </w:t>
-      </w:r>
-      <w:proofErr w:type="gramStart"/>
-      <w:r>
-        <w:t>HMR ,</w:t>
-      </w:r>
-      <w:proofErr w:type="gramEnd"/>
-      <w:r>
-        <w:t xml:space="preserve"> </w:t>
+        <w:t xml:space="preserve">It also does HMR , </w:t>
       </w:r>
       <w:r>
         <w:t>which</w:t>
@@ -86,13 +78,8 @@
       </w:r>
     </w:p>
     <w:p>
-      <w:proofErr w:type="gramStart"/>
-      <w:r>
-        <w:t>So</w:t>
-      </w:r>
-      <w:proofErr w:type="gramEnd"/>
-      <w:r>
-        <w:t xml:space="preserve"> in this episode, we are trying to </w:t>
+      <w:r>
+        <w:t xml:space="preserve">So in this episode, we are trying to </w:t>
       </w:r>
       <w:r>
         <w:t>create a</w:t>
@@ -132,12 +119,10 @@
         <w:t xml:space="preserve"> script, it has to be done in </w:t>
       </w:r>
       <w:proofErr w:type="spellStart"/>
-      <w:proofErr w:type="gramStart"/>
       <w:r>
         <w:t>package.json</w:t>
       </w:r>
       <w:proofErr w:type="spellEnd"/>
-      <w:proofErr w:type="gramEnd"/>
       <w:r>
         <w:t>.</w:t>
       </w:r>
@@ -187,18 +172,13 @@
     </w:p>
     <w:p>
       <w:r>
-        <w:t xml:space="preserve">Inside the </w:t>
-      </w:r>
-      <w:proofErr w:type="gramStart"/>
-      <w:r>
-        <w:t>package .</w:t>
+        <w:t>Inside the package .</w:t>
       </w:r>
       <w:proofErr w:type="spellStart"/>
       <w:r>
         <w:t>json</w:t>
       </w:r>
       <w:proofErr w:type="spellEnd"/>
-      <w:proofErr w:type="gramEnd"/>
       <w:r>
         <w:t xml:space="preserve"> scripts :</w:t>
       </w:r>
@@ -214,14 +194,9 @@
       </w:r>
       <w:proofErr w:type="spellStart"/>
       <w:r>
-        <w:t>build”</w:t>
-      </w:r>
-      <w:proofErr w:type="gramStart"/>
-      <w:r>
-        <w:t>:”parcel</w:t>
-      </w:r>
-      <w:proofErr w:type="spellEnd"/>
-      <w:proofErr w:type="gramEnd"/>
+        <w:t>build”:”parcel</w:t>
+      </w:r>
+      <w:proofErr w:type="spellEnd"/>
       <w:r>
         <w:t xml:space="preserve"> build index.html”</w:t>
       </w:r>
@@ -287,12 +262,10 @@
         <w:t xml:space="preserve"> can go to </w:t>
       </w:r>
       <w:proofErr w:type="spellStart"/>
-      <w:proofErr w:type="gramStart"/>
       <w:r>
         <w:t>package.json</w:t>
       </w:r>
       <w:proofErr w:type="spellEnd"/>
-      <w:proofErr w:type="gramEnd"/>
       <w:r>
         <w:t xml:space="preserve"> and search for the script tag to find the exact command to go with </w:t>
       </w:r>
@@ -326,12 +299,10 @@
         <w:t xml:space="preserve">using </w:t>
       </w:r>
       <w:proofErr w:type="spellStart"/>
-      <w:proofErr w:type="gramStart"/>
       <w:r>
         <w:t>react.createElement</w:t>
       </w:r>
       <w:proofErr w:type="spellEnd"/>
-      <w:proofErr w:type="gramEnd"/>
       <w:r>
         <w:t>()</w:t>
       </w:r>
@@ -398,14 +369,9 @@
       </w:r>
     </w:p>
     <w:p>
-      <w:proofErr w:type="gramStart"/>
       <w:r>
         <w:lastRenderedPageBreak/>
-        <w:t>So</w:t>
-      </w:r>
-      <w:proofErr w:type="gramEnd"/>
-      <w:r>
-        <w:t xml:space="preserve"> the code we write using </w:t>
+        <w:t xml:space="preserve">So the code we write using </w:t>
       </w:r>
       <w:proofErr w:type="spellStart"/>
       <w:r>
@@ -445,12 +411,10 @@
         <w:t xml:space="preserve">Then comes parcel which has barbel as one of </w:t>
       </w:r>
       <w:proofErr w:type="spellStart"/>
-      <w:proofErr w:type="gramStart"/>
       <w:r>
         <w:t>it’s</w:t>
       </w:r>
       <w:proofErr w:type="spellEnd"/>
-      <w:proofErr w:type="gramEnd"/>
       <w:r>
         <w:t xml:space="preserve"> dependencies, that </w:t>
       </w:r>
@@ -483,13 +447,8 @@
     </w:p>
     <w:p>
       <w:r>
-        <w:t xml:space="preserve">JSX </w:t>
-      </w:r>
-      <w:proofErr w:type="gramStart"/>
-      <w:r>
-        <w:t>code :</w:t>
-      </w:r>
-      <w:proofErr w:type="gramEnd"/>
+        <w:t>JSX code :</w:t>
+      </w:r>
     </w:p>
     <w:p>
       <w:proofErr w:type="spellStart"/>
@@ -498,15 +457,7 @@
       </w:r>
       <w:proofErr w:type="spellEnd"/>
       <w:r>
-        <w:t xml:space="preserve"> heading =&lt;h1 id</w:t>
-      </w:r>
-      <w:proofErr w:type="gramStart"/>
-      <w:r>
-        <w:t>=”heading</w:t>
-      </w:r>
-      <w:proofErr w:type="gramEnd"/>
-      <w:r>
-        <w:t>”&gt;Hello &lt;/h1&gt;</w:t>
+        <w:t xml:space="preserve"> heading =&lt;h1 id=”heading”&gt;Hello &lt;/h1&gt;</w:t>
       </w:r>
     </w:p>
     <w:p>
@@ -530,14 +481,9 @@
       </w:r>
       <w:proofErr w:type="spellEnd"/>
       <w:r>
-        <w:t>(“h1</w:t>
-      </w:r>
-      <w:proofErr w:type="gramStart"/>
-      <w:r>
-        <w:t>”,{</w:t>
-      </w:r>
-      <w:proofErr w:type="spellStart"/>
-      <w:proofErr w:type="gramEnd"/>
+        <w:t>(“h1”,{</w:t>
+      </w:r>
+      <w:proofErr w:type="spellStart"/>
       <w:r>
         <w:t>id””heading</w:t>
       </w:r>
@@ -567,24 +513,14 @@
         <w:t>className</w:t>
       </w:r>
       <w:proofErr w:type="spellEnd"/>
-      <w:proofErr w:type="gramStart"/>
-      <w:r>
-        <w:t>=“</w:t>
-      </w:r>
-      <w:proofErr w:type="gramEnd"/>
-      <w:r>
-        <w:t>heading”&gt;Head&lt;/h1&gt;</w:t>
-      </w:r>
-    </w:p>
-    <w:p>
-      <w:r>
-        <w:t xml:space="preserve">In html it </w:t>
-      </w:r>
-      <w:proofErr w:type="gramStart"/>
-      <w:r>
-        <w:t>is :</w:t>
-      </w:r>
-      <w:proofErr w:type="gramEnd"/>
+      <w:r>
+        <w:t>=“heading”&gt;Head&lt;/h1&gt;</w:t>
+      </w:r>
+    </w:p>
+    <w:p>
+      <w:r>
+        <w:t>In html it is :</w:t>
+      </w:r>
       <w:r>
         <w:br/>
         <w:t xml:space="preserve">&lt;h1 </w:t>
@@ -619,28 +555,12 @@
     </w:p>
     <w:p>
       <w:r>
-        <w:t xml:space="preserve">Class components which </w:t>
-      </w:r>
-      <w:proofErr w:type="gramStart"/>
-      <w:r>
-        <w:t>uses</w:t>
-      </w:r>
-      <w:proofErr w:type="gramEnd"/>
-      <w:r>
-        <w:t xml:space="preserve"> JS classes- Old way not in use mostly</w:t>
-      </w:r>
-    </w:p>
-    <w:p>
-      <w:r>
-        <w:t xml:space="preserve">Functional components which </w:t>
-      </w:r>
-      <w:proofErr w:type="gramStart"/>
-      <w:r>
-        <w:t>uses</w:t>
-      </w:r>
-      <w:proofErr w:type="gramEnd"/>
-      <w:r>
-        <w:t xml:space="preserve"> JS functions- New way 99% used these days.</w:t>
+        <w:t>Class components which uses JS classes- Old way not in use mostly</w:t>
+      </w:r>
+    </w:p>
+    <w:p>
+      <w:r>
+        <w:t>Functional components which uses JS functions- New way 99% used these days.</w:t>
       </w:r>
     </w:p>
     <w:p>
@@ -657,18 +577,10 @@
       </w:r>
       <w:proofErr w:type="spellEnd"/>
       <w:r>
-        <w:t xml:space="preserve"> function that returns a piece </w:t>
-      </w:r>
-      <w:proofErr w:type="gramStart"/>
-      <w:r>
-        <w:t xml:space="preserve">of </w:t>
-      </w:r>
-      <w:r>
-        <w:t xml:space="preserve"> JSX</w:t>
-      </w:r>
-      <w:proofErr w:type="gramEnd"/>
-      <w:r>
-        <w:t xml:space="preserve"> </w:t>
+        <w:t xml:space="preserve"> function that returns a piece of </w:t>
+      </w:r>
+      <w:r>
+        <w:t xml:space="preserve"> JSX </w:t>
       </w:r>
       <w:r>
         <w:t>code or some JSX element.</w:t>
@@ -998,8 +910,991 @@
         <w:t>  }</w:t>
       </w:r>
     </w:p>
+    <w:p>
+      <w:pPr>
+        <w:shd w:val="clear" w:color="auto" w:fill="000000"/>
+        <w:spacing w:after="0" w:line="285" w:lineRule="atLeast"/>
+        <w:rPr>
+          <w:rFonts w:ascii="Consolas" w:eastAsia="Times New Roman" w:hAnsi="Consolas" w:cs="Times New Roman"/>
+          <w:color w:val="FFFFFF"/>
+          <w:kern w:val="0"/>
+          <w:sz w:val="21"/>
+          <w:szCs w:val="21"/>
+          <w:lang w:eastAsia="en-IN"/>
+          <w14:ligatures w14:val="none"/>
+        </w:rPr>
+      </w:pPr>
+    </w:p>
+    <w:p/>
+    <w:p>
+      <w:r>
+        <w:t xml:space="preserve">Remember in order to render a react component it must be enclosed within angular </w:t>
+      </w:r>
+      <w:proofErr w:type="spellStart"/>
+      <w:r>
+        <w:t>self closing</w:t>
+      </w:r>
+      <w:proofErr w:type="spellEnd"/>
+      <w:r>
+        <w:t xml:space="preserve"> braces.</w:t>
+      </w:r>
+      <w:r>
+        <w:br/>
+      </w:r>
+    </w:p>
     <w:p/>
     <w:p/>
+    <w:p/>
+    <w:p>
+      <w:r>
+        <w:lastRenderedPageBreak/>
+        <w:t>What is a component composition?</w:t>
+      </w:r>
+    </w:p>
+    <w:p>
+      <w:pPr>
+        <w:shd w:val="clear" w:color="auto" w:fill="000000"/>
+        <w:spacing w:line="285" w:lineRule="atLeast"/>
+        <w:rPr>
+          <w:rFonts w:ascii="Consolas" w:eastAsia="Times New Roman" w:hAnsi="Consolas" w:cs="Times New Roman"/>
+          <w:color w:val="FFFFFF"/>
+          <w:kern w:val="0"/>
+          <w:sz w:val="21"/>
+          <w:szCs w:val="21"/>
+          <w:lang w:eastAsia="en-IN"/>
+          <w14:ligatures w14:val="none"/>
+        </w:rPr>
+      </w:pPr>
+      <w:r>
+        <w:t xml:space="preserve">Putting </w:t>
+      </w:r>
+      <w:r>
+        <w:t xml:space="preserve"> or nesting </w:t>
+      </w:r>
+      <w:r>
+        <w:t>one component(Title) inside another(</w:t>
+      </w:r>
+      <w:proofErr w:type="spellStart"/>
+      <w:r>
+        <w:t>headingcomponent</w:t>
+      </w:r>
+      <w:proofErr w:type="spellEnd"/>
+      <w:r>
+        <w:t>) like this :</w:t>
+      </w:r>
+      <w:r>
+        <w:br/>
+      </w:r>
+      <w:proofErr w:type="spellStart"/>
+      <w:r>
+        <w:rPr>
+          <w:rFonts w:ascii="Consolas" w:eastAsia="Times New Roman" w:hAnsi="Consolas" w:cs="Times New Roman"/>
+          <w:color w:val="569CD6"/>
+          <w:kern w:val="0"/>
+          <w:sz w:val="21"/>
+          <w:szCs w:val="21"/>
+          <w:lang w:eastAsia="en-IN"/>
+          <w14:ligatures w14:val="none"/>
+        </w:rPr>
+        <w:t>const</w:t>
+      </w:r>
+      <w:proofErr w:type="spellEnd"/>
+      <w:r>
+        <w:rPr>
+          <w:rFonts w:ascii="Consolas" w:eastAsia="Times New Roman" w:hAnsi="Consolas" w:cs="Times New Roman"/>
+          <w:color w:val="FFFFFF"/>
+          <w:kern w:val="0"/>
+          <w:sz w:val="21"/>
+          <w:szCs w:val="21"/>
+          <w:lang w:eastAsia="en-IN"/>
+          <w14:ligatures w14:val="none"/>
+        </w:rPr>
+        <w:t xml:space="preserve"> </w:t>
+      </w:r>
+      <w:r>
+        <w:rPr>
+          <w:rFonts w:ascii="Consolas" w:eastAsia="Times New Roman" w:hAnsi="Consolas" w:cs="Times New Roman"/>
+          <w:color w:val="DCDCAA"/>
+          <w:kern w:val="0"/>
+          <w:sz w:val="21"/>
+          <w:szCs w:val="21"/>
+          <w:lang w:eastAsia="en-IN"/>
+          <w14:ligatures w14:val="none"/>
+        </w:rPr>
+        <w:t>Title</w:t>
+      </w:r>
+      <w:r>
+        <w:rPr>
+          <w:rFonts w:ascii="Consolas" w:eastAsia="Times New Roman" w:hAnsi="Consolas" w:cs="Times New Roman"/>
+          <w:color w:val="FFFFFF"/>
+          <w:kern w:val="0"/>
+          <w:sz w:val="21"/>
+          <w:szCs w:val="21"/>
+          <w:lang w:eastAsia="en-IN"/>
+          <w14:ligatures w14:val="none"/>
+        </w:rPr>
+        <w:t xml:space="preserve"> </w:t>
+      </w:r>
+      <w:r>
+        <w:rPr>
+          <w:rFonts w:ascii="Consolas" w:eastAsia="Times New Roman" w:hAnsi="Consolas" w:cs="Times New Roman"/>
+          <w:color w:val="D4D4D4"/>
+          <w:kern w:val="0"/>
+          <w:sz w:val="21"/>
+          <w:szCs w:val="21"/>
+          <w:lang w:eastAsia="en-IN"/>
+          <w14:ligatures w14:val="none"/>
+        </w:rPr>
+        <w:t>=</w:t>
+      </w:r>
+      <w:r>
+        <w:rPr>
+          <w:rFonts w:ascii="Consolas" w:eastAsia="Times New Roman" w:hAnsi="Consolas" w:cs="Times New Roman"/>
+          <w:color w:val="FFFFFF"/>
+          <w:kern w:val="0"/>
+          <w:sz w:val="21"/>
+          <w:szCs w:val="21"/>
+          <w:lang w:eastAsia="en-IN"/>
+          <w14:ligatures w14:val="none"/>
+        </w:rPr>
+        <w:t xml:space="preserve"> () </w:t>
+      </w:r>
+      <w:r>
+        <w:rPr>
+          <w:rFonts w:ascii="Consolas" w:eastAsia="Times New Roman" w:hAnsi="Consolas" w:cs="Times New Roman"/>
+          <w:color w:val="569CD6"/>
+          <w:kern w:val="0"/>
+          <w:sz w:val="21"/>
+          <w:szCs w:val="21"/>
+          <w:lang w:eastAsia="en-IN"/>
+          <w14:ligatures w14:val="none"/>
+        </w:rPr>
+        <w:t>=&gt;</w:t>
+      </w:r>
+      <w:r>
+        <w:rPr>
+          <w:rFonts w:ascii="Consolas" w:eastAsia="Times New Roman" w:hAnsi="Consolas" w:cs="Times New Roman"/>
+          <w:color w:val="FFFFFF"/>
+          <w:kern w:val="0"/>
+          <w:sz w:val="21"/>
+          <w:szCs w:val="21"/>
+          <w:lang w:eastAsia="en-IN"/>
+          <w14:ligatures w14:val="none"/>
+        </w:rPr>
+        <w:t xml:space="preserve"> (</w:t>
+      </w:r>
+    </w:p>
+    <w:p>
+      <w:pPr>
+        <w:shd w:val="clear" w:color="auto" w:fill="000000"/>
+        <w:spacing w:after="0" w:line="285" w:lineRule="atLeast"/>
+        <w:rPr>
+          <w:rFonts w:ascii="Consolas" w:eastAsia="Times New Roman" w:hAnsi="Consolas" w:cs="Times New Roman"/>
+          <w:color w:val="FFFFFF"/>
+          <w:kern w:val="0"/>
+          <w:sz w:val="21"/>
+          <w:szCs w:val="21"/>
+          <w:lang w:eastAsia="en-IN"/>
+          <w14:ligatures w14:val="none"/>
+        </w:rPr>
+      </w:pPr>
+      <w:r>
+        <w:rPr>
+          <w:rFonts w:ascii="Consolas" w:eastAsia="Times New Roman" w:hAnsi="Consolas" w:cs="Times New Roman"/>
+          <w:color w:val="FFFFFF"/>
+          <w:kern w:val="0"/>
+          <w:sz w:val="21"/>
+          <w:szCs w:val="21"/>
+          <w:lang w:eastAsia="en-IN"/>
+          <w14:ligatures w14:val="none"/>
+        </w:rPr>
+        <w:t xml:space="preserve">  </w:t>
+      </w:r>
+      <w:r>
+        <w:rPr>
+          <w:rFonts w:ascii="Consolas" w:eastAsia="Times New Roman" w:hAnsi="Consolas" w:cs="Times New Roman"/>
+          <w:color w:val="808080"/>
+          <w:kern w:val="0"/>
+          <w:sz w:val="21"/>
+          <w:szCs w:val="21"/>
+          <w:lang w:eastAsia="en-IN"/>
+          <w14:ligatures w14:val="none"/>
+        </w:rPr>
+        <w:t>&lt;</w:t>
+      </w:r>
+      <w:r>
+        <w:rPr>
+          <w:rFonts w:ascii="Consolas" w:eastAsia="Times New Roman" w:hAnsi="Consolas" w:cs="Times New Roman"/>
+          <w:color w:val="569CD6"/>
+          <w:kern w:val="0"/>
+          <w:sz w:val="21"/>
+          <w:szCs w:val="21"/>
+          <w:lang w:eastAsia="en-IN"/>
+          <w14:ligatures w14:val="none"/>
+        </w:rPr>
+        <w:t>h1</w:t>
+      </w:r>
+      <w:r>
+        <w:rPr>
+          <w:rFonts w:ascii="Consolas" w:eastAsia="Times New Roman" w:hAnsi="Consolas" w:cs="Times New Roman"/>
+          <w:color w:val="FFFFFF"/>
+          <w:kern w:val="0"/>
+          <w:sz w:val="21"/>
+          <w:szCs w:val="21"/>
+          <w:lang w:eastAsia="en-IN"/>
+          <w14:ligatures w14:val="none"/>
+        </w:rPr>
+        <w:t xml:space="preserve"> </w:t>
+      </w:r>
+      <w:proofErr w:type="spellStart"/>
+      <w:r>
+        <w:rPr>
+          <w:rFonts w:ascii="Consolas" w:eastAsia="Times New Roman" w:hAnsi="Consolas" w:cs="Times New Roman"/>
+          <w:color w:val="9CDCFE"/>
+          <w:kern w:val="0"/>
+          <w:sz w:val="21"/>
+          <w:szCs w:val="21"/>
+          <w:lang w:eastAsia="en-IN"/>
+          <w14:ligatures w14:val="none"/>
+        </w:rPr>
+        <w:t>className</w:t>
+      </w:r>
+      <w:proofErr w:type="spellEnd"/>
+      <w:r>
+        <w:rPr>
+          <w:rFonts w:ascii="Consolas" w:eastAsia="Times New Roman" w:hAnsi="Consolas" w:cs="Times New Roman"/>
+          <w:color w:val="D4D4D4"/>
+          <w:kern w:val="0"/>
+          <w:sz w:val="21"/>
+          <w:szCs w:val="21"/>
+          <w:lang w:eastAsia="en-IN"/>
+          <w14:ligatures w14:val="none"/>
+        </w:rPr>
+        <w:t>=</w:t>
+      </w:r>
+      <w:r>
+        <w:rPr>
+          <w:rFonts w:ascii="Consolas" w:eastAsia="Times New Roman" w:hAnsi="Consolas" w:cs="Times New Roman"/>
+          <w:color w:val="CE9178"/>
+          <w:kern w:val="0"/>
+          <w:sz w:val="21"/>
+          <w:szCs w:val="21"/>
+          <w:lang w:eastAsia="en-IN"/>
+          <w14:ligatures w14:val="none"/>
+        </w:rPr>
+        <w:t>"head"</w:t>
+      </w:r>
+      <w:r>
+        <w:rPr>
+          <w:rFonts w:ascii="Consolas" w:eastAsia="Times New Roman" w:hAnsi="Consolas" w:cs="Times New Roman"/>
+          <w:color w:val="808080"/>
+          <w:kern w:val="0"/>
+          <w:sz w:val="21"/>
+          <w:szCs w:val="21"/>
+          <w:lang w:eastAsia="en-IN"/>
+          <w14:ligatures w14:val="none"/>
+        </w:rPr>
+        <w:t>&gt;</w:t>
+      </w:r>
+      <w:r>
+        <w:rPr>
+          <w:rFonts w:ascii="Consolas" w:eastAsia="Times New Roman" w:hAnsi="Consolas" w:cs="Times New Roman"/>
+          <w:color w:val="FFFFFF"/>
+          <w:kern w:val="0"/>
+          <w:sz w:val="21"/>
+          <w:szCs w:val="21"/>
+          <w:lang w:eastAsia="en-IN"/>
+          <w14:ligatures w14:val="none"/>
+        </w:rPr>
+        <w:t>Namaste React!</w:t>
+      </w:r>
+      <w:r>
+        <w:rPr>
+          <w:rFonts w:ascii="Consolas" w:eastAsia="Times New Roman" w:hAnsi="Consolas" w:cs="Times New Roman"/>
+          <w:color w:val="808080"/>
+          <w:kern w:val="0"/>
+          <w:sz w:val="21"/>
+          <w:szCs w:val="21"/>
+          <w:lang w:eastAsia="en-IN"/>
+          <w14:ligatures w14:val="none"/>
+        </w:rPr>
+        <w:t>&lt;/</w:t>
+      </w:r>
+      <w:r>
+        <w:rPr>
+          <w:rFonts w:ascii="Consolas" w:eastAsia="Times New Roman" w:hAnsi="Consolas" w:cs="Times New Roman"/>
+          <w:color w:val="569CD6"/>
+          <w:kern w:val="0"/>
+          <w:sz w:val="21"/>
+          <w:szCs w:val="21"/>
+          <w:lang w:eastAsia="en-IN"/>
+          <w14:ligatures w14:val="none"/>
+        </w:rPr>
+        <w:t>h1</w:t>
+      </w:r>
+      <w:r>
+        <w:rPr>
+          <w:rFonts w:ascii="Consolas" w:eastAsia="Times New Roman" w:hAnsi="Consolas" w:cs="Times New Roman"/>
+          <w:color w:val="808080"/>
+          <w:kern w:val="0"/>
+          <w:sz w:val="21"/>
+          <w:szCs w:val="21"/>
+          <w:lang w:eastAsia="en-IN"/>
+          <w14:ligatures w14:val="none"/>
+        </w:rPr>
+        <w:t>&gt;</w:t>
+      </w:r>
+    </w:p>
+    <w:p>
+      <w:pPr>
+        <w:shd w:val="clear" w:color="auto" w:fill="000000"/>
+        <w:spacing w:after="0" w:line="285" w:lineRule="atLeast"/>
+        <w:rPr>
+          <w:rFonts w:ascii="Consolas" w:eastAsia="Times New Roman" w:hAnsi="Consolas" w:cs="Times New Roman"/>
+          <w:color w:val="FFFFFF"/>
+          <w:kern w:val="0"/>
+          <w:sz w:val="21"/>
+          <w:szCs w:val="21"/>
+          <w:lang w:eastAsia="en-IN"/>
+          <w14:ligatures w14:val="none"/>
+        </w:rPr>
+      </w:pPr>
+      <w:r>
+        <w:rPr>
+          <w:rFonts w:ascii="Consolas" w:eastAsia="Times New Roman" w:hAnsi="Consolas" w:cs="Times New Roman"/>
+          <w:color w:val="FFFFFF"/>
+          <w:kern w:val="0"/>
+          <w:sz w:val="21"/>
+          <w:szCs w:val="21"/>
+          <w:lang w:eastAsia="en-IN"/>
+          <w14:ligatures w14:val="none"/>
+        </w:rPr>
+        <w:t>)</w:t>
+      </w:r>
+    </w:p>
+    <w:p>
+      <w:pPr>
+        <w:shd w:val="clear" w:color="auto" w:fill="000000"/>
+        <w:spacing w:after="0" w:line="285" w:lineRule="atLeast"/>
+        <w:rPr>
+          <w:rFonts w:ascii="Consolas" w:eastAsia="Times New Roman" w:hAnsi="Consolas" w:cs="Times New Roman"/>
+          <w:color w:val="FFFFFF"/>
+          <w:kern w:val="0"/>
+          <w:sz w:val="21"/>
+          <w:szCs w:val="21"/>
+          <w:lang w:eastAsia="en-IN"/>
+          <w14:ligatures w14:val="none"/>
+        </w:rPr>
+      </w:pPr>
+    </w:p>
+    <w:p>
+      <w:pPr>
+        <w:shd w:val="clear" w:color="auto" w:fill="000000"/>
+        <w:spacing w:after="0" w:line="285" w:lineRule="atLeast"/>
+        <w:rPr>
+          <w:rFonts w:ascii="Consolas" w:eastAsia="Times New Roman" w:hAnsi="Consolas" w:cs="Times New Roman"/>
+          <w:color w:val="FFFFFF"/>
+          <w:kern w:val="0"/>
+          <w:sz w:val="21"/>
+          <w:szCs w:val="21"/>
+          <w:lang w:eastAsia="en-IN"/>
+          <w14:ligatures w14:val="none"/>
+        </w:rPr>
+      </w:pPr>
+      <w:r>
+        <w:rPr>
+          <w:rFonts w:ascii="Consolas" w:eastAsia="Times New Roman" w:hAnsi="Consolas" w:cs="Times New Roman"/>
+          <w:color w:val="7CA668"/>
+          <w:kern w:val="0"/>
+          <w:sz w:val="21"/>
+          <w:szCs w:val="21"/>
+          <w:lang w:eastAsia="en-IN"/>
+          <w14:ligatures w14:val="none"/>
+        </w:rPr>
+        <w:t>//React functional component</w:t>
+      </w:r>
+    </w:p>
+    <w:p>
+      <w:pPr>
+        <w:shd w:val="clear" w:color="auto" w:fill="000000"/>
+        <w:spacing w:after="0" w:line="285" w:lineRule="atLeast"/>
+        <w:rPr>
+          <w:rFonts w:ascii="Consolas" w:eastAsia="Times New Roman" w:hAnsi="Consolas" w:cs="Times New Roman"/>
+          <w:color w:val="FFFFFF"/>
+          <w:kern w:val="0"/>
+          <w:sz w:val="21"/>
+          <w:szCs w:val="21"/>
+          <w:lang w:eastAsia="en-IN"/>
+          <w14:ligatures w14:val="none"/>
+        </w:rPr>
+      </w:pPr>
+      <w:r>
+        <w:rPr>
+          <w:rFonts w:ascii="Consolas" w:eastAsia="Times New Roman" w:hAnsi="Consolas" w:cs="Times New Roman"/>
+          <w:color w:val="FFFFFF"/>
+          <w:kern w:val="0"/>
+          <w:sz w:val="21"/>
+          <w:szCs w:val="21"/>
+          <w:lang w:eastAsia="en-IN"/>
+          <w14:ligatures w14:val="none"/>
+        </w:rPr>
+        <w:t xml:space="preserve">  </w:t>
+      </w:r>
+      <w:proofErr w:type="spellStart"/>
+      <w:r>
+        <w:rPr>
+          <w:rFonts w:ascii="Consolas" w:eastAsia="Times New Roman" w:hAnsi="Consolas" w:cs="Times New Roman"/>
+          <w:color w:val="569CD6"/>
+          <w:kern w:val="0"/>
+          <w:sz w:val="21"/>
+          <w:szCs w:val="21"/>
+          <w:lang w:eastAsia="en-IN"/>
+          <w14:ligatures w14:val="none"/>
+        </w:rPr>
+        <w:t>const</w:t>
+      </w:r>
+      <w:proofErr w:type="spellEnd"/>
+      <w:r>
+        <w:rPr>
+          <w:rFonts w:ascii="Consolas" w:eastAsia="Times New Roman" w:hAnsi="Consolas" w:cs="Times New Roman"/>
+          <w:color w:val="FFFFFF"/>
+          <w:kern w:val="0"/>
+          <w:sz w:val="21"/>
+          <w:szCs w:val="21"/>
+          <w:lang w:eastAsia="en-IN"/>
+          <w14:ligatures w14:val="none"/>
+        </w:rPr>
+        <w:t xml:space="preserve"> </w:t>
+      </w:r>
+      <w:proofErr w:type="spellStart"/>
+      <w:r>
+        <w:rPr>
+          <w:rFonts w:ascii="Consolas" w:eastAsia="Times New Roman" w:hAnsi="Consolas" w:cs="Times New Roman"/>
+          <w:color w:val="DCDCAA"/>
+          <w:kern w:val="0"/>
+          <w:sz w:val="21"/>
+          <w:szCs w:val="21"/>
+          <w:lang w:eastAsia="en-IN"/>
+          <w14:ligatures w14:val="none"/>
+        </w:rPr>
+        <w:t>HeadingComponent</w:t>
+      </w:r>
+      <w:proofErr w:type="spellEnd"/>
+      <w:r>
+        <w:rPr>
+          <w:rFonts w:ascii="Consolas" w:eastAsia="Times New Roman" w:hAnsi="Consolas" w:cs="Times New Roman"/>
+          <w:color w:val="FFFFFF"/>
+          <w:kern w:val="0"/>
+          <w:sz w:val="21"/>
+          <w:szCs w:val="21"/>
+          <w:lang w:eastAsia="en-IN"/>
+          <w14:ligatures w14:val="none"/>
+        </w:rPr>
+        <w:t xml:space="preserve"> </w:t>
+      </w:r>
+      <w:r>
+        <w:rPr>
+          <w:rFonts w:ascii="Consolas" w:eastAsia="Times New Roman" w:hAnsi="Consolas" w:cs="Times New Roman"/>
+          <w:color w:val="D4D4D4"/>
+          <w:kern w:val="0"/>
+          <w:sz w:val="21"/>
+          <w:szCs w:val="21"/>
+          <w:lang w:eastAsia="en-IN"/>
+          <w14:ligatures w14:val="none"/>
+        </w:rPr>
+        <w:t>=</w:t>
+      </w:r>
+      <w:r>
+        <w:rPr>
+          <w:rFonts w:ascii="Consolas" w:eastAsia="Times New Roman" w:hAnsi="Consolas" w:cs="Times New Roman"/>
+          <w:color w:val="FFFFFF"/>
+          <w:kern w:val="0"/>
+          <w:sz w:val="21"/>
+          <w:szCs w:val="21"/>
+          <w:lang w:eastAsia="en-IN"/>
+          <w14:ligatures w14:val="none"/>
+        </w:rPr>
+        <w:t xml:space="preserve"> () </w:t>
+      </w:r>
+      <w:r>
+        <w:rPr>
+          <w:rFonts w:ascii="Consolas" w:eastAsia="Times New Roman" w:hAnsi="Consolas" w:cs="Times New Roman"/>
+          <w:color w:val="569CD6"/>
+          <w:kern w:val="0"/>
+          <w:sz w:val="21"/>
+          <w:szCs w:val="21"/>
+          <w:lang w:eastAsia="en-IN"/>
+          <w14:ligatures w14:val="none"/>
+        </w:rPr>
+        <w:t>=&gt;</w:t>
+      </w:r>
+      <w:r>
+        <w:rPr>
+          <w:rFonts w:ascii="Consolas" w:eastAsia="Times New Roman" w:hAnsi="Consolas" w:cs="Times New Roman"/>
+          <w:color w:val="FFFFFF"/>
+          <w:kern w:val="0"/>
+          <w:sz w:val="21"/>
+          <w:szCs w:val="21"/>
+          <w:lang w:eastAsia="en-IN"/>
+          <w14:ligatures w14:val="none"/>
+        </w:rPr>
+        <w:t xml:space="preserve"> (</w:t>
+      </w:r>
+    </w:p>
+    <w:p>
+      <w:pPr>
+        <w:shd w:val="clear" w:color="auto" w:fill="000000"/>
+        <w:spacing w:after="0" w:line="285" w:lineRule="atLeast"/>
+        <w:rPr>
+          <w:rFonts w:ascii="Consolas" w:eastAsia="Times New Roman" w:hAnsi="Consolas" w:cs="Times New Roman"/>
+          <w:color w:val="FFFFFF"/>
+          <w:kern w:val="0"/>
+          <w:sz w:val="21"/>
+          <w:szCs w:val="21"/>
+          <w:lang w:eastAsia="en-IN"/>
+          <w14:ligatures w14:val="none"/>
+        </w:rPr>
+      </w:pPr>
+      <w:r>
+        <w:rPr>
+          <w:rFonts w:ascii="Consolas" w:eastAsia="Times New Roman" w:hAnsi="Consolas" w:cs="Times New Roman"/>
+          <w:color w:val="FFFFFF"/>
+          <w:kern w:val="0"/>
+          <w:sz w:val="21"/>
+          <w:szCs w:val="21"/>
+          <w:lang w:eastAsia="en-IN"/>
+          <w14:ligatures w14:val="none"/>
+        </w:rPr>
+        <w:t xml:space="preserve">    </w:t>
+      </w:r>
+      <w:r>
+        <w:rPr>
+          <w:rFonts w:ascii="Consolas" w:eastAsia="Times New Roman" w:hAnsi="Consolas" w:cs="Times New Roman"/>
+          <w:color w:val="808080"/>
+          <w:kern w:val="0"/>
+          <w:sz w:val="21"/>
+          <w:szCs w:val="21"/>
+          <w:lang w:eastAsia="en-IN"/>
+          <w14:ligatures w14:val="none"/>
+        </w:rPr>
+        <w:t>&lt;</w:t>
+      </w:r>
+      <w:r>
+        <w:rPr>
+          <w:rFonts w:ascii="Consolas" w:eastAsia="Times New Roman" w:hAnsi="Consolas" w:cs="Times New Roman"/>
+          <w:color w:val="569CD6"/>
+          <w:kern w:val="0"/>
+          <w:sz w:val="21"/>
+          <w:szCs w:val="21"/>
+          <w:lang w:eastAsia="en-IN"/>
+          <w14:ligatures w14:val="none"/>
+        </w:rPr>
+        <w:t>div</w:t>
+      </w:r>
+      <w:r>
+        <w:rPr>
+          <w:rFonts w:ascii="Consolas" w:eastAsia="Times New Roman" w:hAnsi="Consolas" w:cs="Times New Roman"/>
+          <w:color w:val="FFFFFF"/>
+          <w:kern w:val="0"/>
+          <w:sz w:val="21"/>
+          <w:szCs w:val="21"/>
+          <w:lang w:eastAsia="en-IN"/>
+          <w14:ligatures w14:val="none"/>
+        </w:rPr>
+        <w:t xml:space="preserve"> </w:t>
+      </w:r>
+      <w:r>
+        <w:rPr>
+          <w:rFonts w:ascii="Consolas" w:eastAsia="Times New Roman" w:hAnsi="Consolas" w:cs="Times New Roman"/>
+          <w:color w:val="9CDCFE"/>
+          <w:kern w:val="0"/>
+          <w:sz w:val="21"/>
+          <w:szCs w:val="21"/>
+          <w:lang w:eastAsia="en-IN"/>
+          <w14:ligatures w14:val="none"/>
+        </w:rPr>
+        <w:t>id</w:t>
+      </w:r>
+      <w:r>
+        <w:rPr>
+          <w:rFonts w:ascii="Consolas" w:eastAsia="Times New Roman" w:hAnsi="Consolas" w:cs="Times New Roman"/>
+          <w:color w:val="D4D4D4"/>
+          <w:kern w:val="0"/>
+          <w:sz w:val="21"/>
+          <w:szCs w:val="21"/>
+          <w:lang w:eastAsia="en-IN"/>
+          <w14:ligatures w14:val="none"/>
+        </w:rPr>
+        <w:t>=</w:t>
+      </w:r>
+      <w:r>
+        <w:rPr>
+          <w:rFonts w:ascii="Consolas" w:eastAsia="Times New Roman" w:hAnsi="Consolas" w:cs="Times New Roman"/>
+          <w:color w:val="CE9178"/>
+          <w:kern w:val="0"/>
+          <w:sz w:val="21"/>
+          <w:szCs w:val="21"/>
+          <w:lang w:eastAsia="en-IN"/>
+          <w14:ligatures w14:val="none"/>
+        </w:rPr>
+        <w:t>"container"</w:t>
+      </w:r>
+      <w:r>
+        <w:rPr>
+          <w:rFonts w:ascii="Consolas" w:eastAsia="Times New Roman" w:hAnsi="Consolas" w:cs="Times New Roman"/>
+          <w:color w:val="808080"/>
+          <w:kern w:val="0"/>
+          <w:sz w:val="21"/>
+          <w:szCs w:val="21"/>
+          <w:lang w:eastAsia="en-IN"/>
+          <w14:ligatures w14:val="none"/>
+        </w:rPr>
+        <w:t>&gt;</w:t>
+      </w:r>
+    </w:p>
+    <w:p>
+      <w:pPr>
+        <w:shd w:val="clear" w:color="auto" w:fill="000000"/>
+        <w:spacing w:after="0" w:line="285" w:lineRule="atLeast"/>
+        <w:rPr>
+          <w:rFonts w:ascii="Consolas" w:eastAsia="Times New Roman" w:hAnsi="Consolas" w:cs="Times New Roman"/>
+          <w:color w:val="FFFFFF"/>
+          <w:kern w:val="0"/>
+          <w:sz w:val="21"/>
+          <w:szCs w:val="21"/>
+          <w:lang w:eastAsia="en-IN"/>
+          <w14:ligatures w14:val="none"/>
+        </w:rPr>
+      </w:pPr>
+      <w:r>
+        <w:rPr>
+          <w:rFonts w:ascii="Consolas" w:eastAsia="Times New Roman" w:hAnsi="Consolas" w:cs="Times New Roman"/>
+          <w:color w:val="FFFFFF"/>
+          <w:kern w:val="0"/>
+          <w:sz w:val="21"/>
+          <w:szCs w:val="21"/>
+          <w:lang w:eastAsia="en-IN"/>
+          <w14:ligatures w14:val="none"/>
+        </w:rPr>
+        <w:t xml:space="preserve">    </w:t>
+      </w:r>
+      <w:r>
+        <w:rPr>
+          <w:rFonts w:ascii="Consolas" w:eastAsia="Times New Roman" w:hAnsi="Consolas" w:cs="Times New Roman"/>
+          <w:color w:val="808080"/>
+          <w:kern w:val="0"/>
+          <w:sz w:val="21"/>
+          <w:szCs w:val="21"/>
+          <w:lang w:eastAsia="en-IN"/>
+          <w14:ligatures w14:val="none"/>
+        </w:rPr>
+        <w:t>&lt;</w:t>
+      </w:r>
+      <w:r>
+        <w:rPr>
+          <w:rFonts w:ascii="Consolas" w:eastAsia="Times New Roman" w:hAnsi="Consolas" w:cs="Times New Roman"/>
+          <w:color w:val="4EC9B0"/>
+          <w:kern w:val="0"/>
+          <w:sz w:val="21"/>
+          <w:szCs w:val="21"/>
+          <w:lang w:eastAsia="en-IN"/>
+          <w14:ligatures w14:val="none"/>
+        </w:rPr>
+        <w:t>Title</w:t>
+      </w:r>
+      <w:r>
+        <w:rPr>
+          <w:rFonts w:ascii="Consolas" w:eastAsia="Times New Roman" w:hAnsi="Consolas" w:cs="Times New Roman"/>
+          <w:color w:val="808080"/>
+          <w:kern w:val="0"/>
+          <w:sz w:val="21"/>
+          <w:szCs w:val="21"/>
+          <w:lang w:eastAsia="en-IN"/>
+          <w14:ligatures w14:val="none"/>
+        </w:rPr>
+        <w:t>/&gt;&lt;</w:t>
+      </w:r>
+      <w:r>
+        <w:rPr>
+          <w:rFonts w:ascii="Consolas" w:eastAsia="Times New Roman" w:hAnsi="Consolas" w:cs="Times New Roman"/>
+          <w:color w:val="569CD6"/>
+          <w:kern w:val="0"/>
+          <w:sz w:val="21"/>
+          <w:szCs w:val="21"/>
+          <w:lang w:eastAsia="en-IN"/>
+          <w14:ligatures w14:val="none"/>
+        </w:rPr>
+        <w:t>h1</w:t>
+      </w:r>
+      <w:r>
+        <w:rPr>
+          <w:rFonts w:ascii="Consolas" w:eastAsia="Times New Roman" w:hAnsi="Consolas" w:cs="Times New Roman"/>
+          <w:color w:val="FFFFFF"/>
+          <w:kern w:val="0"/>
+          <w:sz w:val="21"/>
+          <w:szCs w:val="21"/>
+          <w:lang w:eastAsia="en-IN"/>
+          <w14:ligatures w14:val="none"/>
+        </w:rPr>
+        <w:t xml:space="preserve"> </w:t>
+      </w:r>
+      <w:proofErr w:type="spellStart"/>
+      <w:r>
+        <w:rPr>
+          <w:rFonts w:ascii="Consolas" w:eastAsia="Times New Roman" w:hAnsi="Consolas" w:cs="Times New Roman"/>
+          <w:color w:val="9CDCFE"/>
+          <w:kern w:val="0"/>
+          <w:sz w:val="21"/>
+          <w:szCs w:val="21"/>
+          <w:lang w:eastAsia="en-IN"/>
+          <w14:ligatures w14:val="none"/>
+        </w:rPr>
+        <w:t>className</w:t>
+      </w:r>
+      <w:proofErr w:type="spellEnd"/>
+      <w:r>
+        <w:rPr>
+          <w:rFonts w:ascii="Consolas" w:eastAsia="Times New Roman" w:hAnsi="Consolas" w:cs="Times New Roman"/>
+          <w:color w:val="D4D4D4"/>
+          <w:kern w:val="0"/>
+          <w:sz w:val="21"/>
+          <w:szCs w:val="21"/>
+          <w:lang w:eastAsia="en-IN"/>
+          <w14:ligatures w14:val="none"/>
+        </w:rPr>
+        <w:t>=</w:t>
+      </w:r>
+      <w:r>
+        <w:rPr>
+          <w:rFonts w:ascii="Consolas" w:eastAsia="Times New Roman" w:hAnsi="Consolas" w:cs="Times New Roman"/>
+          <w:color w:val="CE9178"/>
+          <w:kern w:val="0"/>
+          <w:sz w:val="21"/>
+          <w:szCs w:val="21"/>
+          <w:lang w:eastAsia="en-IN"/>
+          <w14:ligatures w14:val="none"/>
+        </w:rPr>
+        <w:t>"heading"</w:t>
+      </w:r>
+      <w:r>
+        <w:rPr>
+          <w:rFonts w:ascii="Consolas" w:eastAsia="Times New Roman" w:hAnsi="Consolas" w:cs="Times New Roman"/>
+          <w:color w:val="808080"/>
+          <w:kern w:val="0"/>
+          <w:sz w:val="21"/>
+          <w:szCs w:val="21"/>
+          <w:lang w:eastAsia="en-IN"/>
+          <w14:ligatures w14:val="none"/>
+        </w:rPr>
+        <w:t>&gt;</w:t>
+      </w:r>
+      <w:r>
+        <w:rPr>
+          <w:rFonts w:ascii="Consolas" w:eastAsia="Times New Roman" w:hAnsi="Consolas" w:cs="Times New Roman"/>
+          <w:color w:val="FFFFFF"/>
+          <w:kern w:val="0"/>
+          <w:sz w:val="21"/>
+          <w:szCs w:val="21"/>
+          <w:lang w:eastAsia="en-IN"/>
+          <w14:ligatures w14:val="none"/>
+        </w:rPr>
+        <w:t xml:space="preserve">Namaste React component using </w:t>
+      </w:r>
+      <w:proofErr w:type="spellStart"/>
+      <w:r>
+        <w:rPr>
+          <w:rFonts w:ascii="Consolas" w:eastAsia="Times New Roman" w:hAnsi="Consolas" w:cs="Times New Roman"/>
+          <w:color w:val="FFFFFF"/>
+          <w:kern w:val="0"/>
+          <w:sz w:val="21"/>
+          <w:szCs w:val="21"/>
+          <w:lang w:eastAsia="en-IN"/>
+          <w14:ligatures w14:val="none"/>
+        </w:rPr>
+        <w:t>js</w:t>
+      </w:r>
+      <w:proofErr w:type="spellEnd"/>
+      <w:r>
+        <w:rPr>
+          <w:rFonts w:ascii="Consolas" w:eastAsia="Times New Roman" w:hAnsi="Consolas" w:cs="Times New Roman"/>
+          <w:color w:val="FFFFFF"/>
+          <w:kern w:val="0"/>
+          <w:sz w:val="21"/>
+          <w:szCs w:val="21"/>
+          <w:lang w:eastAsia="en-IN"/>
+          <w14:ligatures w14:val="none"/>
+        </w:rPr>
+        <w:t xml:space="preserve"> arrow function</w:t>
+      </w:r>
+      <w:r>
+        <w:rPr>
+          <w:rFonts w:ascii="Consolas" w:eastAsia="Times New Roman" w:hAnsi="Consolas" w:cs="Times New Roman"/>
+          <w:color w:val="808080"/>
+          <w:kern w:val="0"/>
+          <w:sz w:val="21"/>
+          <w:szCs w:val="21"/>
+          <w:lang w:eastAsia="en-IN"/>
+          <w14:ligatures w14:val="none"/>
+        </w:rPr>
+        <w:t>&lt;/</w:t>
+      </w:r>
+      <w:r>
+        <w:rPr>
+          <w:rFonts w:ascii="Consolas" w:eastAsia="Times New Roman" w:hAnsi="Consolas" w:cs="Times New Roman"/>
+          <w:color w:val="569CD6"/>
+          <w:kern w:val="0"/>
+          <w:sz w:val="21"/>
+          <w:szCs w:val="21"/>
+          <w:lang w:eastAsia="en-IN"/>
+          <w14:ligatures w14:val="none"/>
+        </w:rPr>
+        <w:t>h1</w:t>
+      </w:r>
+      <w:r>
+        <w:rPr>
+          <w:rFonts w:ascii="Consolas" w:eastAsia="Times New Roman" w:hAnsi="Consolas" w:cs="Times New Roman"/>
+          <w:color w:val="808080"/>
+          <w:kern w:val="0"/>
+          <w:sz w:val="21"/>
+          <w:szCs w:val="21"/>
+          <w:lang w:eastAsia="en-IN"/>
+          <w14:ligatures w14:val="none"/>
+        </w:rPr>
+        <w:t>&gt;</w:t>
+      </w:r>
+    </w:p>
+    <w:p>
+      <w:pPr>
+        <w:shd w:val="clear" w:color="auto" w:fill="000000"/>
+        <w:spacing w:after="0" w:line="285" w:lineRule="atLeast"/>
+        <w:rPr>
+          <w:rFonts w:ascii="Consolas" w:eastAsia="Times New Roman" w:hAnsi="Consolas" w:cs="Times New Roman"/>
+          <w:color w:val="FFFFFF"/>
+          <w:kern w:val="0"/>
+          <w:sz w:val="21"/>
+          <w:szCs w:val="21"/>
+          <w:lang w:eastAsia="en-IN"/>
+          <w14:ligatures w14:val="none"/>
+        </w:rPr>
+      </w:pPr>
+      <w:r>
+        <w:rPr>
+          <w:rFonts w:ascii="Consolas" w:eastAsia="Times New Roman" w:hAnsi="Consolas" w:cs="Times New Roman"/>
+          <w:color w:val="FFFFFF"/>
+          <w:kern w:val="0"/>
+          <w:sz w:val="21"/>
+          <w:szCs w:val="21"/>
+          <w:lang w:eastAsia="en-IN"/>
+          <w14:ligatures w14:val="none"/>
+        </w:rPr>
+        <w:t xml:space="preserve">        </w:t>
+      </w:r>
+      <w:r>
+        <w:rPr>
+          <w:rFonts w:ascii="Consolas" w:eastAsia="Times New Roman" w:hAnsi="Consolas" w:cs="Times New Roman"/>
+          <w:color w:val="808080"/>
+          <w:kern w:val="0"/>
+          <w:sz w:val="21"/>
+          <w:szCs w:val="21"/>
+          <w:lang w:eastAsia="en-IN"/>
+          <w14:ligatures w14:val="none"/>
+        </w:rPr>
+        <w:t>&lt;/</w:t>
+      </w:r>
+      <w:r>
+        <w:rPr>
+          <w:rFonts w:ascii="Consolas" w:eastAsia="Times New Roman" w:hAnsi="Consolas" w:cs="Times New Roman"/>
+          <w:color w:val="569CD6"/>
+          <w:kern w:val="0"/>
+          <w:sz w:val="21"/>
+          <w:szCs w:val="21"/>
+          <w:lang w:eastAsia="en-IN"/>
+          <w14:ligatures w14:val="none"/>
+        </w:rPr>
+        <w:t>div</w:t>
+      </w:r>
+      <w:r>
+        <w:rPr>
+          <w:rFonts w:ascii="Consolas" w:eastAsia="Times New Roman" w:hAnsi="Consolas" w:cs="Times New Roman"/>
+          <w:color w:val="808080"/>
+          <w:kern w:val="0"/>
+          <w:sz w:val="21"/>
+          <w:szCs w:val="21"/>
+          <w:lang w:eastAsia="en-IN"/>
+          <w14:ligatures w14:val="none"/>
+        </w:rPr>
+        <w:t>&gt;</w:t>
+      </w:r>
+    </w:p>
+    <w:p>
+      <w:pPr>
+        <w:shd w:val="clear" w:color="auto" w:fill="000000"/>
+        <w:spacing w:after="0" w:line="285" w:lineRule="atLeast"/>
+        <w:rPr>
+          <w:rFonts w:ascii="Consolas" w:eastAsia="Times New Roman" w:hAnsi="Consolas" w:cs="Times New Roman"/>
+          <w:color w:val="FFFFFF"/>
+          <w:kern w:val="0"/>
+          <w:sz w:val="21"/>
+          <w:szCs w:val="21"/>
+          <w:lang w:eastAsia="en-IN"/>
+          <w14:ligatures w14:val="none"/>
+        </w:rPr>
+      </w:pPr>
+      <w:r>
+        <w:rPr>
+          <w:rFonts w:ascii="Consolas" w:eastAsia="Times New Roman" w:hAnsi="Consolas" w:cs="Times New Roman"/>
+          <w:color w:val="FFFFFF"/>
+          <w:kern w:val="0"/>
+          <w:sz w:val="21"/>
+          <w:szCs w:val="21"/>
+          <w:lang w:eastAsia="en-IN"/>
+          <w14:ligatures w14:val="none"/>
+        </w:rPr>
+        <w:t>  );</w:t>
+      </w:r>
+    </w:p>
+    <w:p>
+      <w:pPr>
+        <w:shd w:val="clear" w:color="auto" w:fill="000000"/>
+        <w:spacing w:after="0" w:line="285" w:lineRule="atLeast"/>
+        <w:rPr>
+          <w:rFonts w:ascii="Consolas" w:eastAsia="Times New Roman" w:hAnsi="Consolas" w:cs="Times New Roman"/>
+          <w:color w:val="FFFFFF"/>
+          <w:kern w:val="0"/>
+          <w:sz w:val="21"/>
+          <w:szCs w:val="21"/>
+          <w:lang w:eastAsia="en-IN"/>
+          <w14:ligatures w14:val="none"/>
+        </w:rPr>
+      </w:pPr>
+    </w:p>
+    <w:p/>
+    <w:p>
+      <w:r>
+        <w:t>To put JS inside the react component use {}.</w:t>
+      </w:r>
+    </w:p>
+    <w:p>
+      <w:r>
+        <w:t xml:space="preserve">To put a  react element inside a react component </w:t>
+      </w:r>
+      <w:proofErr w:type="spellStart"/>
+      <w:r>
+        <w:t>syill</w:t>
+      </w:r>
+      <w:proofErr w:type="spellEnd"/>
+      <w:r>
+        <w:t xml:space="preserve"> use {}, because at the end of the day the variable is </w:t>
+      </w:r>
+      <w:proofErr w:type="spellStart"/>
+      <w:r>
+        <w:t>js</w:t>
+      </w:r>
+      <w:proofErr w:type="spellEnd"/>
+      <w:r>
+        <w:t xml:space="preserve">.  </w:t>
+      </w:r>
+    </w:p>
     <w:sectPr>
       <w:pgSz w:w="11906" w:h="16838"/>
       <w:pgMar w:top="1440" w:right="1440" w:bottom="1440" w:left="1440" w:header="708" w:footer="708" w:gutter="0"/>

</xml_diff>

<commit_message>
Added a new chapter
</commit_message>
<xml_diff>
--- a/ep notes/ep3.docx
+++ b/ep notes/ep3.docx
@@ -4,7 +4,13 @@
   <w:body>
     <w:p>
       <w:r>
-        <w:t xml:space="preserve">Parcel is a beat like Akshay said. </w:t>
+        <w:t>Parcel is a bea</w:t>
+      </w:r>
+      <w:r>
+        <w:t>st</w:t>
+      </w:r>
+      <w:r>
+        <w:t xml:space="preserve">. </w:t>
       </w:r>
     </w:p>
     <w:p>
@@ -549,6 +555,13 @@
       </w:r>
     </w:p>
     <w:p>
+      <w:pPr>
+        <w:rPr>
+          <w:color w:val="0070C0"/>
+        </w:rPr>
+      </w:pPr>
+    </w:p>
+    <w:p>
       <w:r>
         <w:t>React components are of 2 types:</w:t>
       </w:r>
@@ -577,13 +590,7 @@
       </w:r>
       <w:proofErr w:type="spellEnd"/>
       <w:r>
-        <w:t xml:space="preserve"> function that returns a piece of </w:t>
-      </w:r>
-      <w:r>
-        <w:t xml:space="preserve"> JSX </w:t>
-      </w:r>
-      <w:r>
-        <w:t>code or some JSX element.</w:t>
+        <w:t xml:space="preserve"> function that returns a piece of  JSX code or some JSX element.</w:t>
       </w:r>
     </w:p>
     <w:p>
@@ -947,7 +954,6 @@
     <w:p/>
     <w:p>
       <w:r>
-        <w:lastRenderedPageBreak/>
         <w:t>What is a component composition?</w:t>
       </w:r>
     </w:p>
@@ -1876,15 +1882,13 @@
     </w:p>
     <w:p>
       <w:r>
-        <w:t xml:space="preserve">To put a  react element inside a react component </w:t>
-      </w:r>
-      <w:proofErr w:type="spellStart"/>
-      <w:r>
-        <w:t>syill</w:t>
-      </w:r>
-      <w:proofErr w:type="spellEnd"/>
-      <w:r>
-        <w:t xml:space="preserve"> use {}, because at the end of the day the variable is </w:t>
+        <w:t>To put a  react element inside a react component s</w:t>
+      </w:r>
+      <w:r>
+        <w:t>t</w:t>
+      </w:r>
+      <w:r>
+        <w:t xml:space="preserve">ill use {}, because at the end of the day the variable is </w:t>
       </w:r>
       <w:proofErr w:type="spellStart"/>
       <w:r>
@@ -1895,6 +1899,233 @@
         <w:t xml:space="preserve">.  </w:t>
       </w:r>
     </w:p>
+    <w:p/>
+    <w:p>
+      <w:pPr>
+        <w:pStyle w:val="NormalWeb"/>
+      </w:pPr>
+      <w:r>
+        <w:t>Difference between a react component and a react element :</w:t>
+      </w:r>
+      <w:r>
+        <w:br/>
+      </w:r>
+      <w:r>
+        <w:rPr>
+          <w:rFonts w:hAnsi="Symbol"/>
+        </w:rPr>
+        <w:t></w:t>
+      </w:r>
+      <w:r>
+        <w:t xml:space="preserve">  </w:t>
+      </w:r>
+      <w:r>
+        <w:rPr>
+          <w:b/>
+          <w:bCs/>
+        </w:rPr>
+        <w:t>Component</w:t>
+      </w:r>
+      <w:r>
+        <w:t xml:space="preserve"> = A </w:t>
+      </w:r>
+      <w:r>
+        <w:rPr>
+          <w:b/>
+          <w:bCs/>
+        </w:rPr>
+        <w:t>JS function</w:t>
+      </w:r>
+      <w:r>
+        <w:t xml:space="preserve"> that returns JSX (UI logic).</w:t>
+      </w:r>
+    </w:p>
+    <w:p>
+      <w:pPr>
+        <w:numPr>
+          <w:ilvl w:val="0"/>
+          <w:numId w:val="2"/>
+        </w:numPr>
+        <w:spacing w:before="100" w:beforeAutospacing="1" w:after="100" w:afterAutospacing="1" w:line="240" w:lineRule="auto"/>
+        <w:rPr>
+          <w:rFonts w:ascii="Times New Roman" w:eastAsia="Times New Roman" w:hAnsi="Times New Roman" w:cs="Times New Roman"/>
+          <w:kern w:val="0"/>
+          <w:sz w:val="24"/>
+          <w:szCs w:val="24"/>
+          <w:lang w:eastAsia="en-IN"/>
+          <w14:ligatures w14:val="none"/>
+        </w:rPr>
+      </w:pPr>
+      <w:r>
+        <w:rPr>
+          <w:rFonts w:ascii="Times New Roman" w:eastAsia="Times New Roman" w:hAnsi="Times New Roman" w:cs="Times New Roman"/>
+          <w:kern w:val="0"/>
+          <w:sz w:val="24"/>
+          <w:szCs w:val="24"/>
+          <w:lang w:eastAsia="en-IN"/>
+          <w14:ligatures w14:val="none"/>
+        </w:rPr>
+        <w:t xml:space="preserve">Example: </w:t>
+      </w:r>
+      <w:r>
+        <w:rPr>
+          <w:rFonts w:ascii="Courier New" w:eastAsia="Times New Roman" w:hAnsi="Courier New" w:cs="Courier New"/>
+          <w:kern w:val="0"/>
+          <w:sz w:val="20"/>
+          <w:szCs w:val="20"/>
+          <w:lang w:eastAsia="en-IN"/>
+          <w14:ligatures w14:val="none"/>
+        </w:rPr>
+        <w:t>function Button() { return &lt;button&gt;Click me!&lt;/button&gt;; }</w:t>
+      </w:r>
+    </w:p>
+    <w:p>
+      <w:pPr>
+        <w:spacing w:before="100" w:beforeAutospacing="1" w:after="100" w:afterAutospacing="1" w:line="240" w:lineRule="auto"/>
+        <w:rPr>
+          <w:rFonts w:ascii="Times New Roman" w:eastAsia="Times New Roman" w:hAnsi="Times New Roman" w:cs="Times New Roman"/>
+          <w:kern w:val="0"/>
+          <w:sz w:val="24"/>
+          <w:szCs w:val="24"/>
+          <w:lang w:eastAsia="en-IN"/>
+          <w14:ligatures w14:val="none"/>
+        </w:rPr>
+      </w:pPr>
+      <w:r>
+        <w:rPr>
+          <w:rFonts w:ascii="Times New Roman" w:eastAsia="Times New Roman" w:hAnsi="Symbol" w:cs="Times New Roman"/>
+          <w:kern w:val="0"/>
+          <w:sz w:val="24"/>
+          <w:szCs w:val="24"/>
+          <w:lang w:eastAsia="en-IN"/>
+          <w14:ligatures w14:val="none"/>
+        </w:rPr>
+        <w:t></w:t>
+      </w:r>
+      <w:r>
+        <w:rPr>
+          <w:rFonts w:ascii="Times New Roman" w:eastAsia="Times New Roman" w:hAnsi="Times New Roman" w:cs="Times New Roman"/>
+          <w:kern w:val="0"/>
+          <w:sz w:val="24"/>
+          <w:szCs w:val="24"/>
+          <w:lang w:eastAsia="en-IN"/>
+          <w14:ligatures w14:val="none"/>
+        </w:rPr>
+        <w:t xml:space="preserve">  </w:t>
+      </w:r>
+      <w:r>
+        <w:rPr>
+          <w:rFonts w:ascii="Times New Roman" w:eastAsia="Times New Roman" w:hAnsi="Times New Roman" w:cs="Times New Roman"/>
+          <w:b/>
+          <w:bCs/>
+          <w:kern w:val="0"/>
+          <w:sz w:val="24"/>
+          <w:szCs w:val="24"/>
+          <w:lang w:eastAsia="en-IN"/>
+          <w14:ligatures w14:val="none"/>
+        </w:rPr>
+        <w:t>Element</w:t>
+      </w:r>
+      <w:r>
+        <w:rPr>
+          <w:rFonts w:ascii="Times New Roman" w:eastAsia="Times New Roman" w:hAnsi="Times New Roman" w:cs="Times New Roman"/>
+          <w:kern w:val="0"/>
+          <w:sz w:val="24"/>
+          <w:szCs w:val="24"/>
+          <w:lang w:eastAsia="en-IN"/>
+          <w14:ligatures w14:val="none"/>
+        </w:rPr>
+        <w:t xml:space="preserve"> = The </w:t>
+      </w:r>
+      <w:r>
+        <w:rPr>
+          <w:rFonts w:ascii="Times New Roman" w:eastAsia="Times New Roman" w:hAnsi="Times New Roman" w:cs="Times New Roman"/>
+          <w:b/>
+          <w:bCs/>
+          <w:kern w:val="0"/>
+          <w:sz w:val="24"/>
+          <w:szCs w:val="24"/>
+          <w:lang w:eastAsia="en-IN"/>
+          <w14:ligatures w14:val="none"/>
+        </w:rPr>
+        <w:t>result</w:t>
+      </w:r>
+      <w:r>
+        <w:rPr>
+          <w:rFonts w:ascii="Times New Roman" w:eastAsia="Times New Roman" w:hAnsi="Times New Roman" w:cs="Times New Roman"/>
+          <w:kern w:val="0"/>
+          <w:sz w:val="24"/>
+          <w:szCs w:val="24"/>
+          <w:lang w:eastAsia="en-IN"/>
+          <w14:ligatures w14:val="none"/>
+        </w:rPr>
+        <w:t xml:space="preserve"> of a component or JSX, which is </w:t>
+      </w:r>
+      <w:r>
+        <w:rPr>
+          <w:rFonts w:ascii="Times New Roman" w:eastAsia="Times New Roman" w:hAnsi="Times New Roman" w:cs="Times New Roman"/>
+          <w:b/>
+          <w:bCs/>
+          <w:kern w:val="0"/>
+          <w:sz w:val="24"/>
+          <w:szCs w:val="24"/>
+          <w:lang w:eastAsia="en-IN"/>
+          <w14:ligatures w14:val="none"/>
+        </w:rPr>
+        <w:t>what gets rendered</w:t>
+      </w:r>
+      <w:r>
+        <w:rPr>
+          <w:rFonts w:ascii="Times New Roman" w:eastAsia="Times New Roman" w:hAnsi="Times New Roman" w:cs="Times New Roman"/>
+          <w:kern w:val="0"/>
+          <w:sz w:val="24"/>
+          <w:szCs w:val="24"/>
+          <w:lang w:eastAsia="en-IN"/>
+          <w14:ligatures w14:val="none"/>
+        </w:rPr>
+        <w:t xml:space="preserve"> into the actual DOM (UI output).</w:t>
+      </w:r>
+    </w:p>
+    <w:p>
+      <w:pPr>
+        <w:numPr>
+          <w:ilvl w:val="0"/>
+          <w:numId w:val="3"/>
+        </w:numPr>
+        <w:spacing w:before="100" w:beforeAutospacing="1" w:after="100" w:afterAutospacing="1" w:line="240" w:lineRule="auto"/>
+        <w:rPr>
+          <w:rFonts w:ascii="Times New Roman" w:eastAsia="Times New Roman" w:hAnsi="Times New Roman" w:cs="Times New Roman"/>
+          <w:kern w:val="0"/>
+          <w:sz w:val="24"/>
+          <w:szCs w:val="24"/>
+          <w:lang w:eastAsia="en-IN"/>
+          <w14:ligatures w14:val="none"/>
+        </w:rPr>
+      </w:pPr>
+      <w:r>
+        <w:rPr>
+          <w:rFonts w:ascii="Times New Roman" w:eastAsia="Times New Roman" w:hAnsi="Times New Roman" w:cs="Times New Roman"/>
+          <w:kern w:val="0"/>
+          <w:sz w:val="24"/>
+          <w:szCs w:val="24"/>
+          <w:lang w:eastAsia="en-IN"/>
+          <w14:ligatures w14:val="none"/>
+        </w:rPr>
+        <w:t xml:space="preserve">Example: </w:t>
+      </w:r>
+      <w:r>
+        <w:rPr>
+          <w:rFonts w:ascii="Courier New" w:eastAsia="Times New Roman" w:hAnsi="Courier New" w:cs="Courier New"/>
+          <w:kern w:val="0"/>
+          <w:sz w:val="20"/>
+          <w:szCs w:val="20"/>
+          <w:lang w:eastAsia="en-IN"/>
+          <w14:ligatures w14:val="none"/>
+        </w:rPr>
+        <w:t>&lt;button&gt;Click me!&lt;/button&gt;</w:t>
+      </w:r>
+    </w:p>
+    <w:p/>
     <w:sectPr>
       <w:pgSz w:w="11906" w:h="16838"/>
       <w:pgMar w:top="1440" w:right="1440" w:bottom="1440" w:left="1440" w:header="708" w:footer="708" w:gutter="0"/>
@@ -2020,8 +2251,312 @@
       </w:rPr>
     </w:lvl>
   </w:abstractNum>
+  <w:abstractNum w:abstractNumId="1" w15:restartNumberingAfterBreak="0">
+    <w:nsid w:val="44B807D7"/>
+    <w:multiLevelType w:val="multilevel"/>
+    <w:tmpl w:val="C5CCD27C"/>
+    <w:lvl w:ilvl="0">
+      <w:start w:val="1"/>
+      <w:numFmt w:val="bullet"/>
+      <w:lvlText w:val=""/>
+      <w:lvlJc w:val="left"/>
+      <w:pPr>
+        <w:tabs>
+          <w:tab w:val="num" w:pos="720"/>
+        </w:tabs>
+        <w:ind w:left="720" w:hanging="360"/>
+      </w:pPr>
+      <w:rPr>
+        <w:rFonts w:ascii="Symbol" w:hAnsi="Symbol" w:hint="default"/>
+        <w:sz w:val="20"/>
+      </w:rPr>
+    </w:lvl>
+    <w:lvl w:ilvl="1" w:tentative="1">
+      <w:start w:val="1"/>
+      <w:numFmt w:val="bullet"/>
+      <w:lvlText w:val="o"/>
+      <w:lvlJc w:val="left"/>
+      <w:pPr>
+        <w:tabs>
+          <w:tab w:val="num" w:pos="1440"/>
+        </w:tabs>
+        <w:ind w:left="1440" w:hanging="360"/>
+      </w:pPr>
+      <w:rPr>
+        <w:rFonts w:ascii="Courier New" w:hAnsi="Courier New" w:hint="default"/>
+        <w:sz w:val="20"/>
+      </w:rPr>
+    </w:lvl>
+    <w:lvl w:ilvl="2" w:tentative="1">
+      <w:start w:val="1"/>
+      <w:numFmt w:val="bullet"/>
+      <w:lvlText w:val=""/>
+      <w:lvlJc w:val="left"/>
+      <w:pPr>
+        <w:tabs>
+          <w:tab w:val="num" w:pos="2160"/>
+        </w:tabs>
+        <w:ind w:left="2160" w:hanging="360"/>
+      </w:pPr>
+      <w:rPr>
+        <w:rFonts w:ascii="Wingdings" w:hAnsi="Wingdings" w:hint="default"/>
+        <w:sz w:val="20"/>
+      </w:rPr>
+    </w:lvl>
+    <w:lvl w:ilvl="3" w:tentative="1">
+      <w:start w:val="1"/>
+      <w:numFmt w:val="bullet"/>
+      <w:lvlText w:val=""/>
+      <w:lvlJc w:val="left"/>
+      <w:pPr>
+        <w:tabs>
+          <w:tab w:val="num" w:pos="2880"/>
+        </w:tabs>
+        <w:ind w:left="2880" w:hanging="360"/>
+      </w:pPr>
+      <w:rPr>
+        <w:rFonts w:ascii="Wingdings" w:hAnsi="Wingdings" w:hint="default"/>
+        <w:sz w:val="20"/>
+      </w:rPr>
+    </w:lvl>
+    <w:lvl w:ilvl="4" w:tentative="1">
+      <w:start w:val="1"/>
+      <w:numFmt w:val="bullet"/>
+      <w:lvlText w:val=""/>
+      <w:lvlJc w:val="left"/>
+      <w:pPr>
+        <w:tabs>
+          <w:tab w:val="num" w:pos="3600"/>
+        </w:tabs>
+        <w:ind w:left="3600" w:hanging="360"/>
+      </w:pPr>
+      <w:rPr>
+        <w:rFonts w:ascii="Wingdings" w:hAnsi="Wingdings" w:hint="default"/>
+        <w:sz w:val="20"/>
+      </w:rPr>
+    </w:lvl>
+    <w:lvl w:ilvl="5" w:tentative="1">
+      <w:start w:val="1"/>
+      <w:numFmt w:val="bullet"/>
+      <w:lvlText w:val=""/>
+      <w:lvlJc w:val="left"/>
+      <w:pPr>
+        <w:tabs>
+          <w:tab w:val="num" w:pos="4320"/>
+        </w:tabs>
+        <w:ind w:left="4320" w:hanging="360"/>
+      </w:pPr>
+      <w:rPr>
+        <w:rFonts w:ascii="Wingdings" w:hAnsi="Wingdings" w:hint="default"/>
+        <w:sz w:val="20"/>
+      </w:rPr>
+    </w:lvl>
+    <w:lvl w:ilvl="6" w:tentative="1">
+      <w:start w:val="1"/>
+      <w:numFmt w:val="bullet"/>
+      <w:lvlText w:val=""/>
+      <w:lvlJc w:val="left"/>
+      <w:pPr>
+        <w:tabs>
+          <w:tab w:val="num" w:pos="5040"/>
+        </w:tabs>
+        <w:ind w:left="5040" w:hanging="360"/>
+      </w:pPr>
+      <w:rPr>
+        <w:rFonts w:ascii="Wingdings" w:hAnsi="Wingdings" w:hint="default"/>
+        <w:sz w:val="20"/>
+      </w:rPr>
+    </w:lvl>
+    <w:lvl w:ilvl="7" w:tentative="1">
+      <w:start w:val="1"/>
+      <w:numFmt w:val="bullet"/>
+      <w:lvlText w:val=""/>
+      <w:lvlJc w:val="left"/>
+      <w:pPr>
+        <w:tabs>
+          <w:tab w:val="num" w:pos="5760"/>
+        </w:tabs>
+        <w:ind w:left="5760" w:hanging="360"/>
+      </w:pPr>
+      <w:rPr>
+        <w:rFonts w:ascii="Wingdings" w:hAnsi="Wingdings" w:hint="default"/>
+        <w:sz w:val="20"/>
+      </w:rPr>
+    </w:lvl>
+    <w:lvl w:ilvl="8" w:tentative="1">
+      <w:start w:val="1"/>
+      <w:numFmt w:val="bullet"/>
+      <w:lvlText w:val=""/>
+      <w:lvlJc w:val="left"/>
+      <w:pPr>
+        <w:tabs>
+          <w:tab w:val="num" w:pos="6480"/>
+        </w:tabs>
+        <w:ind w:left="6480" w:hanging="360"/>
+      </w:pPr>
+      <w:rPr>
+        <w:rFonts w:ascii="Wingdings" w:hAnsi="Wingdings" w:hint="default"/>
+        <w:sz w:val="20"/>
+      </w:rPr>
+    </w:lvl>
+  </w:abstractNum>
+  <w:abstractNum w:abstractNumId="2" w15:restartNumberingAfterBreak="0">
+    <w:nsid w:val="4AD763C6"/>
+    <w:multiLevelType w:val="multilevel"/>
+    <w:tmpl w:val="D36C823E"/>
+    <w:lvl w:ilvl="0">
+      <w:start w:val="1"/>
+      <w:numFmt w:val="bullet"/>
+      <w:lvlText w:val=""/>
+      <w:lvlJc w:val="left"/>
+      <w:pPr>
+        <w:tabs>
+          <w:tab w:val="num" w:pos="720"/>
+        </w:tabs>
+        <w:ind w:left="720" w:hanging="360"/>
+      </w:pPr>
+      <w:rPr>
+        <w:rFonts w:ascii="Symbol" w:hAnsi="Symbol" w:hint="default"/>
+        <w:sz w:val="20"/>
+      </w:rPr>
+    </w:lvl>
+    <w:lvl w:ilvl="1" w:tentative="1">
+      <w:start w:val="1"/>
+      <w:numFmt w:val="bullet"/>
+      <w:lvlText w:val="o"/>
+      <w:lvlJc w:val="left"/>
+      <w:pPr>
+        <w:tabs>
+          <w:tab w:val="num" w:pos="1440"/>
+        </w:tabs>
+        <w:ind w:left="1440" w:hanging="360"/>
+      </w:pPr>
+      <w:rPr>
+        <w:rFonts w:ascii="Courier New" w:hAnsi="Courier New" w:hint="default"/>
+        <w:sz w:val="20"/>
+      </w:rPr>
+    </w:lvl>
+    <w:lvl w:ilvl="2" w:tentative="1">
+      <w:start w:val="1"/>
+      <w:numFmt w:val="bullet"/>
+      <w:lvlText w:val=""/>
+      <w:lvlJc w:val="left"/>
+      <w:pPr>
+        <w:tabs>
+          <w:tab w:val="num" w:pos="2160"/>
+        </w:tabs>
+        <w:ind w:left="2160" w:hanging="360"/>
+      </w:pPr>
+      <w:rPr>
+        <w:rFonts w:ascii="Wingdings" w:hAnsi="Wingdings" w:hint="default"/>
+        <w:sz w:val="20"/>
+      </w:rPr>
+    </w:lvl>
+    <w:lvl w:ilvl="3" w:tentative="1">
+      <w:start w:val="1"/>
+      <w:numFmt w:val="bullet"/>
+      <w:lvlText w:val=""/>
+      <w:lvlJc w:val="left"/>
+      <w:pPr>
+        <w:tabs>
+          <w:tab w:val="num" w:pos="2880"/>
+        </w:tabs>
+        <w:ind w:left="2880" w:hanging="360"/>
+      </w:pPr>
+      <w:rPr>
+        <w:rFonts w:ascii="Wingdings" w:hAnsi="Wingdings" w:hint="default"/>
+        <w:sz w:val="20"/>
+      </w:rPr>
+    </w:lvl>
+    <w:lvl w:ilvl="4" w:tentative="1">
+      <w:start w:val="1"/>
+      <w:numFmt w:val="bullet"/>
+      <w:lvlText w:val=""/>
+      <w:lvlJc w:val="left"/>
+      <w:pPr>
+        <w:tabs>
+          <w:tab w:val="num" w:pos="3600"/>
+        </w:tabs>
+        <w:ind w:left="3600" w:hanging="360"/>
+      </w:pPr>
+      <w:rPr>
+        <w:rFonts w:ascii="Wingdings" w:hAnsi="Wingdings" w:hint="default"/>
+        <w:sz w:val="20"/>
+      </w:rPr>
+    </w:lvl>
+    <w:lvl w:ilvl="5" w:tentative="1">
+      <w:start w:val="1"/>
+      <w:numFmt w:val="bullet"/>
+      <w:lvlText w:val=""/>
+      <w:lvlJc w:val="left"/>
+      <w:pPr>
+        <w:tabs>
+          <w:tab w:val="num" w:pos="4320"/>
+        </w:tabs>
+        <w:ind w:left="4320" w:hanging="360"/>
+      </w:pPr>
+      <w:rPr>
+        <w:rFonts w:ascii="Wingdings" w:hAnsi="Wingdings" w:hint="default"/>
+        <w:sz w:val="20"/>
+      </w:rPr>
+    </w:lvl>
+    <w:lvl w:ilvl="6" w:tentative="1">
+      <w:start w:val="1"/>
+      <w:numFmt w:val="bullet"/>
+      <w:lvlText w:val=""/>
+      <w:lvlJc w:val="left"/>
+      <w:pPr>
+        <w:tabs>
+          <w:tab w:val="num" w:pos="5040"/>
+        </w:tabs>
+        <w:ind w:left="5040" w:hanging="360"/>
+      </w:pPr>
+      <w:rPr>
+        <w:rFonts w:ascii="Wingdings" w:hAnsi="Wingdings" w:hint="default"/>
+        <w:sz w:val="20"/>
+      </w:rPr>
+    </w:lvl>
+    <w:lvl w:ilvl="7" w:tentative="1">
+      <w:start w:val="1"/>
+      <w:numFmt w:val="bullet"/>
+      <w:lvlText w:val=""/>
+      <w:lvlJc w:val="left"/>
+      <w:pPr>
+        <w:tabs>
+          <w:tab w:val="num" w:pos="5760"/>
+        </w:tabs>
+        <w:ind w:left="5760" w:hanging="360"/>
+      </w:pPr>
+      <w:rPr>
+        <w:rFonts w:ascii="Wingdings" w:hAnsi="Wingdings" w:hint="default"/>
+        <w:sz w:val="20"/>
+      </w:rPr>
+    </w:lvl>
+    <w:lvl w:ilvl="8" w:tentative="1">
+      <w:start w:val="1"/>
+      <w:numFmt w:val="bullet"/>
+      <w:lvlText w:val=""/>
+      <w:lvlJc w:val="left"/>
+      <w:pPr>
+        <w:tabs>
+          <w:tab w:val="num" w:pos="6480"/>
+        </w:tabs>
+        <w:ind w:left="6480" w:hanging="360"/>
+      </w:pPr>
+      <w:rPr>
+        <w:rFonts w:ascii="Wingdings" w:hAnsi="Wingdings" w:hint="default"/>
+        <w:sz w:val="20"/>
+      </w:rPr>
+    </w:lvl>
+  </w:abstractNum>
   <w:num w:numId="1" w16cid:durableId="1338461219">
     <w:abstractNumId w:val="0"/>
+  </w:num>
+  <w:num w:numId="2" w16cid:durableId="755712425">
+    <w:abstractNumId w:val="2"/>
+  </w:num>
+  <w:num w:numId="3" w16cid:durableId="884565451">
+    <w:abstractNumId w:val="1"/>
   </w:num>
 </w:numbering>
 </file>
@@ -2476,6 +3011,38 @@
       <w:bCs/>
     </w:rPr>
   </w:style>
+  <w:style w:type="paragraph" w:styleId="NormalWeb">
+    <w:name w:val="Normal (Web)"/>
+    <w:basedOn w:val="Normal"/>
+    <w:uiPriority w:val="99"/>
+    <w:semiHidden/>
+    <w:unhideWhenUsed/>
+    <w:rsid w:val="0036552A"/>
+    <w:pPr>
+      <w:spacing w:before="100" w:beforeAutospacing="1" w:after="100" w:afterAutospacing="1" w:line="240" w:lineRule="auto"/>
+    </w:pPr>
+    <w:rPr>
+      <w:rFonts w:ascii="Times New Roman" w:eastAsia="Times New Roman" w:hAnsi="Times New Roman" w:cs="Times New Roman"/>
+      <w:kern w:val="0"/>
+      <w:sz w:val="24"/>
+      <w:szCs w:val="24"/>
+      <w:lang w:eastAsia="en-IN"/>
+      <w14:ligatures w14:val="none"/>
+    </w:rPr>
+  </w:style>
+  <w:style w:type="character" w:styleId="HTMLCode">
+    <w:name w:val="HTML Code"/>
+    <w:basedOn w:val="DefaultParagraphFont"/>
+    <w:uiPriority w:val="99"/>
+    <w:semiHidden/>
+    <w:unhideWhenUsed/>
+    <w:rsid w:val="0036552A"/>
+    <w:rPr>
+      <w:rFonts w:ascii="Courier New" w:eastAsia="Times New Roman" w:hAnsi="Courier New" w:cs="Courier New"/>
+      <w:sz w:val="20"/>
+      <w:szCs w:val="20"/>
+    </w:rPr>
+  </w:style>
 </w:styles>
 </file>
 

</xml_diff>